<commit_message>
2017-7-4: add 3 new coll and their related rule and test case
</commit_message>
<xml_diff>
--- a/express/doc/API/admin_API.docx
+++ b/express/doc/API/admin_API.docx
@@ -6,14 +6,35 @@
       <w:pPr>
         <w:pStyle w:val="Heading1"/>
       </w:pPr>
-      <w:proofErr w:type="gramStart"/>
-      <w:r>
-        <w:rPr>
-          <w:rFonts w:hint="eastAsia"/>
-        </w:rPr>
-        <w:t>admin</w:t>
-      </w:r>
-      <w:proofErr w:type="gramEnd"/>
+      <w:r>
+        <w:rPr>
+          <w:rFonts w:hint="eastAsia"/>
+        </w:rPr>
+        <w:t>管理员（</w:t>
+      </w:r>
+      <w:proofErr w:type="spellStart"/>
+      <w:r>
+        <w:t>A</w:t>
+      </w:r>
+      <w:r>
+        <w:rPr>
+          <w:rFonts w:hint="eastAsia"/>
+        </w:rPr>
+        <w:t>dmin</w:t>
+      </w:r>
+      <w:r>
+        <w:rPr>
+          <w:rFonts w:hint="eastAsia"/>
+        </w:rPr>
+        <w:t>_user</w:t>
+      </w:r>
+      <w:proofErr w:type="spellEnd"/>
+      <w:r>
+        <w:rPr>
+          <w:rFonts w:hint="eastAsia"/>
+        </w:rPr>
+        <w:t>）</w:t>
+      </w:r>
     </w:p>
     <w:p>
       <w:pPr>
@@ -32,7 +53,6 @@
     <w:p>
       <w:pPr>
         <w:rPr>
-          <w:rFonts w:hint="eastAsia"/>
           <w:b/>
         </w:rPr>
       </w:pPr>
@@ -151,7 +171,6 @@
     <w:p>
       <w:pPr>
         <w:rPr>
-          <w:rFonts w:hint="eastAsia"/>
           <w:color w:val="FF0000"/>
         </w:rPr>
       </w:pPr>
@@ -375,9 +394,6 @@
     <w:p>
       <w:pPr>
         <w:ind w:left="840" w:firstLine="420"/>
-        <w:rPr>
-          <w:rFonts w:hint="eastAsia"/>
-        </w:rPr>
       </w:pPr>
       <w:proofErr w:type="gramStart"/>
       <w:r>
@@ -397,9 +413,6 @@
     <w:p>
       <w:pPr>
         <w:ind w:left="840" w:firstLine="420"/>
-        <w:rPr>
-          <w:rFonts w:hint="eastAsia"/>
-        </w:rPr>
       </w:pPr>
       <w:r>
         <w:rPr>
@@ -731,7 +744,6 @@
     <w:p>
       <w:pPr>
         <w:rPr>
-          <w:rFonts w:hint="eastAsia"/>
           <w:szCs w:val="21"/>
         </w:rPr>
       </w:pPr>
@@ -995,7 +1007,6 @@
     <w:p>
       <w:pPr>
         <w:rPr>
-          <w:rFonts w:hint="eastAsia"/>
           <w:szCs w:val="21"/>
         </w:rPr>
       </w:pPr>
@@ -1037,9 +1048,6 @@
     <w:p>
       <w:pPr>
         <w:ind w:left="840" w:firstLine="420"/>
-        <w:rPr>
-          <w:rFonts w:hint="eastAsia"/>
-        </w:rPr>
       </w:pPr>
       <w:proofErr w:type="gramStart"/>
       <w:r>
@@ -1079,23 +1087,15 @@
       <w:pPr>
         <w:ind w:left="420" w:firstLine="420"/>
         <w:rPr>
-          <w:rFonts w:hint="eastAsia"/>
-          <w:szCs w:val="21"/>
-        </w:rPr>
-      </w:pPr>
-      <w:r>
-        <w:rPr>
-          <w:rFonts w:hint="eastAsia"/>
-          <w:szCs w:val="21"/>
-        </w:rPr>
-        <w:t>}</w:t>
-      </w:r>
-      <w:r>
-        <w:rPr>
-          <w:rFonts w:hint="eastAsia"/>
-          <w:szCs w:val="21"/>
-        </w:rPr>
-        <w:t>,</w:t>
+          <w:szCs w:val="21"/>
+        </w:rPr>
+      </w:pPr>
+      <w:r>
+        <w:rPr>
+          <w:rFonts w:hint="eastAsia"/>
+          <w:szCs w:val="21"/>
+        </w:rPr>
+        <w:t>},</w:t>
       </w:r>
     </w:p>
     <w:p>
@@ -1363,21 +1363,7 @@
           <w:rFonts w:hint="eastAsia"/>
           <w:szCs w:val="21"/>
         </w:rPr>
-        <w:t>更改</w:t>
-      </w:r>
-      <w:r>
-        <w:rPr>
-          <w:rFonts w:hint="eastAsia"/>
-          <w:szCs w:val="21"/>
-        </w:rPr>
-        <w:t>）</w:t>
-      </w:r>
-      <w:r>
-        <w:rPr>
-          <w:rFonts w:hint="eastAsia"/>
-          <w:szCs w:val="21"/>
-        </w:rPr>
-        <w:t>，或者</w:t>
+        <w:t>更改），或者</w:t>
       </w:r>
       <w:proofErr w:type="spellStart"/>
       <w:r>
@@ -1415,7 +1401,6 @@
     <w:p>
       <w:pPr>
         <w:rPr>
-          <w:rFonts w:hint="eastAsia"/>
           <w:szCs w:val="21"/>
         </w:rPr>
       </w:pPr>
@@ -1452,7 +1437,6 @@
       <w:pPr>
         <w:ind w:firstLine="420"/>
         <w:rPr>
-          <w:rFonts w:hint="eastAsia"/>
           <w:szCs w:val="21"/>
         </w:rPr>
       </w:pPr>
@@ -1475,7 +1459,6 @@
       <w:pPr>
         <w:ind w:firstLine="420"/>
         <w:rPr>
-          <w:rFonts w:hint="eastAsia"/>
           <w:szCs w:val="21"/>
         </w:rPr>
       </w:pPr>
@@ -1549,7 +1532,6 @@
       <w:pPr>
         <w:ind w:firstLine="420"/>
         <w:rPr>
-          <w:rFonts w:hint="eastAsia"/>
           <w:szCs w:val="21"/>
         </w:rPr>
       </w:pPr>
@@ -1604,11 +1586,6 @@
       </w:r>
     </w:p>
     <w:p>
-      <w:pPr>
-        <w:rPr>
-          <w:rFonts w:hint="eastAsia"/>
-        </w:rPr>
-      </w:pPr>
       <w:r>
         <w:rPr>
           <w:rFonts w:hint="eastAsia"/>
@@ -1622,26 +1599,11 @@
         <w:t>根据传入参数更新记录</w:t>
       </w:r>
     </w:p>
-    <w:p>
-      <w:pPr>
-        <w:rPr>
-          <w:rFonts w:hint="eastAsia"/>
-        </w:rPr>
-      </w:pPr>
-    </w:p>
-    <w:p>
-      <w:pPr>
-        <w:rPr>
-          <w:rFonts w:hint="eastAsia"/>
-        </w:rPr>
-      </w:pPr>
-    </w:p>
+    <w:p/>
+    <w:p/>
     <w:p>
       <w:pPr>
         <w:pStyle w:val="Heading2"/>
-        <w:rPr>
-          <w:rFonts w:hint="eastAsia"/>
-        </w:rPr>
       </w:pPr>
       <w:r>
         <w:t>S</w:t>
@@ -1654,11 +1616,6 @@
       </w:r>
     </w:p>
     <w:p>
-      <w:pPr>
-        <w:rPr>
-          <w:rFonts w:hint="eastAsia"/>
-        </w:rPr>
-      </w:pPr>
       <w:r>
         <w:t>A</w:t>
       </w:r>
@@ -1810,14 +1767,7 @@
           <w:rFonts w:hint="eastAsia"/>
           <w:szCs w:val="21"/>
         </w:rPr>
-        <w:t>m</w:t>
-      </w:r>
-      <w:r>
-        <w:rPr>
-          <w:rFonts w:hint="eastAsia"/>
-          <w:szCs w:val="21"/>
-        </w:rPr>
-        <w:t>ethod:</w:t>
+        <w:t>method:</w:t>
       </w:r>
       <w:proofErr w:type="gramEnd"/>
       <w:r>
@@ -1843,13 +1793,7 @@
         <w:t>}</w:t>
       </w:r>
     </w:p>
-    <w:p>
-      <w:pPr>
-        <w:rPr>
-          <w:rFonts w:hint="eastAsia"/>
-        </w:rPr>
-      </w:pPr>
-    </w:p>
+    <w:p/>
     <w:p>
       <w:pPr>
         <w:rPr>
@@ -2012,11 +1956,6 @@
       </w:r>
     </w:p>
     <w:p>
-      <w:pPr>
-        <w:rPr>
-          <w:rFonts w:hint="eastAsia"/>
-        </w:rPr>
-      </w:pPr>
       <w:r>
         <w:rPr>
           <w:rFonts w:hint="eastAsia"/>
@@ -2074,33 +2013,12 @@
         <w:t>），返回所有记录；否则，只返回自己的记录</w:t>
       </w:r>
     </w:p>
-    <w:p>
-      <w:pPr>
-        <w:rPr>
-          <w:rFonts w:hint="eastAsia"/>
-        </w:rPr>
-      </w:pPr>
-    </w:p>
-    <w:p>
-      <w:pPr>
-        <w:rPr>
-          <w:rFonts w:hint="eastAsia"/>
-        </w:rPr>
-      </w:pPr>
-    </w:p>
-    <w:p>
-      <w:pPr>
-        <w:rPr>
-          <w:rFonts w:hint="eastAsia"/>
-        </w:rPr>
-      </w:pPr>
-    </w:p>
+    <w:p/>
+    <w:p/>
+    <w:p/>
     <w:p>
       <w:pPr>
         <w:pStyle w:val="Heading2"/>
-        <w:rPr>
-          <w:rFonts w:hint="eastAsia"/>
-        </w:rPr>
       </w:pPr>
       <w:r>
         <w:t>D</w:t>
@@ -2113,11 +2031,6 @@
       </w:r>
     </w:p>
     <w:p>
-      <w:pPr>
-        <w:rPr>
-          <w:rFonts w:hint="eastAsia"/>
-        </w:rPr>
-      </w:pPr>
       <w:r>
         <w:rPr>
           <w:rFonts w:hint="eastAsia"/>
@@ -2137,19 +2050,7 @@
         <w:rPr>
           <w:rFonts w:hint="eastAsia"/>
         </w:rPr>
-        <w:t>才</w:t>
-      </w:r>
-      <w:r>
-        <w:rPr>
-          <w:rFonts w:hint="eastAsia"/>
-        </w:rPr>
-        <w:t>可以</w:t>
-      </w:r>
-      <w:r>
-        <w:rPr>
-          <w:rFonts w:hint="eastAsia"/>
-        </w:rPr>
-        <w:t>执行删除操作</w:t>
+        <w:t>才可以执行删除操作</w:t>
       </w:r>
     </w:p>
     <w:p>
@@ -2223,7 +2124,6 @@
     <w:p>
       <w:pPr>
         <w:rPr>
-          <w:rFonts w:hint="eastAsia"/>
           <w:szCs w:val="21"/>
         </w:rPr>
       </w:pPr>
@@ -2342,13 +2242,7 @@
         <w:t>}</w:t>
       </w:r>
     </w:p>
-    <w:p>
-      <w:pPr>
-        <w:rPr>
-          <w:rFonts w:hint="eastAsia"/>
-        </w:rPr>
-      </w:pPr>
-    </w:p>
+    <w:p/>
     <w:p>
       <w:pPr>
         <w:rPr>
@@ -2507,14 +2401,7 @@
           <w:rFonts w:hint="eastAsia"/>
           <w:szCs w:val="21"/>
         </w:rPr>
-        <w:t>中查找对应的记录</w:t>
-      </w:r>
-      <w:r>
-        <w:rPr>
-          <w:rFonts w:hint="eastAsia"/>
-          <w:szCs w:val="21"/>
-        </w:rPr>
-        <w:t>，检查</w:t>
+        <w:t>中查找对应的记录，检查</w:t>
       </w:r>
       <w:r>
         <w:rPr>
@@ -2539,11 +2426,6 @@
       </w:r>
     </w:p>
     <w:p>
-      <w:pPr>
-        <w:rPr>
-          <w:rFonts w:hint="eastAsia"/>
-        </w:rPr>
-      </w:pPr>
       <w:r>
         <w:rPr>
           <w:rFonts w:hint="eastAsia"/>
@@ -2608,6 +2490,674 @@
       </w:r>
     </w:p>
     <w:p/>
+    <w:p>
+      <w:pPr>
+        <w:rPr>
+          <w:rFonts w:hint="eastAsia"/>
+        </w:rPr>
+      </w:pPr>
+    </w:p>
+    <w:p>
+      <w:pPr>
+        <w:rPr>
+          <w:rFonts w:hint="eastAsia"/>
+        </w:rPr>
+      </w:pPr>
+    </w:p>
+    <w:p>
+      <w:pPr>
+        <w:rPr>
+          <w:rFonts w:hint="eastAsia"/>
+        </w:rPr>
+      </w:pPr>
+    </w:p>
+    <w:p>
+      <w:pPr>
+        <w:rPr>
+          <w:rFonts w:hint="eastAsia"/>
+        </w:rPr>
+      </w:pPr>
+    </w:p>
+    <w:p>
+      <w:pPr>
+        <w:pStyle w:val="Heading1"/>
+      </w:pPr>
+      <w:r>
+        <w:rPr>
+          <w:rFonts w:hint="eastAsia"/>
+        </w:rPr>
+        <w:t>管理员</w:t>
+      </w:r>
+      <w:r>
+        <w:rPr>
+          <w:rFonts w:hint="eastAsia"/>
+        </w:rPr>
+        <w:t>做出的处罚</w:t>
+      </w:r>
+      <w:r>
+        <w:rPr>
+          <w:rFonts w:hint="eastAsia"/>
+        </w:rPr>
+        <w:t>（</w:t>
+      </w:r>
+      <w:proofErr w:type="spellStart"/>
+      <w:r>
+        <w:t>A</w:t>
+      </w:r>
+      <w:r>
+        <w:rPr>
+          <w:rFonts w:hint="eastAsia"/>
+        </w:rPr>
+        <w:t>dmin_</w:t>
+      </w:r>
+      <w:r>
+        <w:rPr>
+          <w:rFonts w:hint="eastAsia"/>
+        </w:rPr>
+        <w:t>penalize</w:t>
+      </w:r>
+      <w:proofErr w:type="spellEnd"/>
+      <w:r>
+        <w:rPr>
+          <w:rFonts w:hint="eastAsia"/>
+        </w:rPr>
+        <w:t>）</w:t>
+      </w:r>
+    </w:p>
+    <w:p>
+      <w:pPr>
+        <w:pStyle w:val="Heading2"/>
+      </w:pPr>
+      <w:r>
+        <w:t>C</w:t>
+      </w:r>
+      <w:r>
+        <w:rPr>
+          <w:rFonts w:hint="eastAsia"/>
+        </w:rPr>
+        <w:t>reate</w:t>
+      </w:r>
+    </w:p>
+    <w:p>
+      <w:pPr>
+        <w:rPr>
+          <w:szCs w:val="21"/>
+        </w:rPr>
+      </w:pPr>
+      <w:proofErr w:type="gramStart"/>
+      <w:r>
+        <w:rPr>
+          <w:rFonts w:hint="eastAsia"/>
+          <w:b/>
+          <w:sz w:val="24"/>
+          <w:szCs w:val="24"/>
+        </w:rPr>
+        <w:t>url</w:t>
+      </w:r>
+      <w:proofErr w:type="gramEnd"/>
+      <w:r>
+        <w:rPr>
+          <w:rFonts w:hint="eastAsia"/>
+          <w:b/>
+          <w:szCs w:val="21"/>
+        </w:rPr>
+        <w:t xml:space="preserve">: </w:t>
+      </w:r>
+      <w:hyperlink r:id="rId11" w:history="1">
+        <w:r>
+          <w:rPr>
+            <w:rStyle w:val="Hyperlink"/>
+            <w:rFonts w:hint="eastAsia"/>
+          </w:rPr>
+          <w:t>http://domain/glcf/</w:t>
+        </w:r>
+      </w:hyperlink>
+      <w:r>
+        <w:rPr>
+          <w:rFonts w:hint="eastAsia"/>
+          <w:szCs w:val="21"/>
+        </w:rPr>
+        <w:tab/>
+      </w:r>
+      <w:r>
+        <w:rPr>
+          <w:rFonts w:hint="eastAsia"/>
+          <w:szCs w:val="21"/>
+        </w:rPr>
+        <w:tab/>
+        <w:t>POST</w:t>
+      </w:r>
+    </w:p>
+    <w:p>
+      <w:pPr>
+        <w:rPr>
+          <w:b/>
+          <w:bCs/>
+          <w:szCs w:val="21"/>
+        </w:rPr>
+      </w:pPr>
+      <w:r>
+        <w:rPr>
+          <w:rFonts w:hint="eastAsia"/>
+          <w:b/>
+          <w:bCs/>
+          <w:szCs w:val="21"/>
+        </w:rPr>
+        <w:t>输入参数：</w:t>
+      </w:r>
+    </w:p>
+    <w:p>
+      <w:pPr>
+        <w:rPr>
+          <w:szCs w:val="21"/>
+        </w:rPr>
+      </w:pPr>
+      <w:proofErr w:type="gramStart"/>
+      <w:r>
+        <w:rPr>
+          <w:szCs w:val="21"/>
+        </w:rPr>
+        <w:t>V</w:t>
+      </w:r>
+      <w:r>
+        <w:rPr>
+          <w:rFonts w:hint="eastAsia"/>
+          <w:szCs w:val="21"/>
+        </w:rPr>
+        <w:t>alues:</w:t>
+      </w:r>
+      <w:proofErr w:type="gramEnd"/>
+      <w:r>
+        <w:rPr>
+          <w:rFonts w:hint="eastAsia"/>
+          <w:szCs w:val="21"/>
+        </w:rPr>
+        <w:t>{</w:t>
+      </w:r>
+    </w:p>
+    <w:p>
+      <w:pPr>
+        <w:rPr>
+          <w:szCs w:val="21"/>
+        </w:rPr>
+      </w:pPr>
+      <w:r>
+        <w:rPr>
+          <w:rFonts w:hint="eastAsia"/>
+          <w:szCs w:val="21"/>
+        </w:rPr>
+        <w:tab/>
+      </w:r>
+      <w:r>
+        <w:rPr>
+          <w:rFonts w:hint="eastAsia"/>
+          <w:szCs w:val="21"/>
+        </w:rPr>
+        <w:tab/>
+      </w:r>
+      <w:proofErr w:type="spellStart"/>
+      <w:proofErr w:type="gramStart"/>
+      <w:r>
+        <w:rPr>
+          <w:szCs w:val="21"/>
+        </w:rPr>
+        <w:t>R</w:t>
+      </w:r>
+      <w:r>
+        <w:rPr>
+          <w:rFonts w:hint="eastAsia"/>
+          <w:szCs w:val="21"/>
+        </w:rPr>
+        <w:t>ecordInfo</w:t>
+      </w:r>
+      <w:proofErr w:type="spellEnd"/>
+      <w:r>
+        <w:rPr>
+          <w:rFonts w:hint="eastAsia"/>
+          <w:szCs w:val="21"/>
+        </w:rPr>
+        <w:t>:</w:t>
+      </w:r>
+      <w:proofErr w:type="gramEnd"/>
+      <w:r>
+        <w:rPr>
+          <w:rFonts w:hint="eastAsia"/>
+          <w:szCs w:val="21"/>
+        </w:rPr>
+        <w:t>{</w:t>
+      </w:r>
+    </w:p>
+    <w:p>
+      <w:pPr>
+        <w:rPr>
+          <w:rFonts w:hint="eastAsia"/>
+        </w:rPr>
+      </w:pPr>
+      <w:r>
+        <w:rPr>
+          <w:rFonts w:hint="eastAsia"/>
+          <w:szCs w:val="21"/>
+        </w:rPr>
+        <w:tab/>
+      </w:r>
+      <w:r>
+        <w:rPr>
+          <w:rFonts w:hint="eastAsia"/>
+          <w:szCs w:val="21"/>
+        </w:rPr>
+        <w:tab/>
+      </w:r>
+      <w:r>
+        <w:rPr>
+          <w:rFonts w:hint="eastAsia"/>
+          <w:szCs w:val="21"/>
+        </w:rPr>
+        <w:tab/>
+      </w:r>
+      <w:proofErr w:type="spellStart"/>
+      <w:r>
+        <w:rPr>
+          <w:rFonts w:hint="eastAsia"/>
+        </w:rPr>
+        <w:t>punishedId</w:t>
+      </w:r>
+      <w:proofErr w:type="spellEnd"/>
+      <w:r>
+        <w:rPr>
+          <w:rFonts w:hint="eastAsia"/>
+        </w:rPr>
+        <w:t>：</w:t>
+      </w:r>
+      <w:r>
+        <w:rPr>
+          <w:rFonts w:hint="eastAsia"/>
+        </w:rPr>
+        <w:t xml:space="preserve"> </w:t>
+      </w:r>
+    </w:p>
+    <w:p>
+      <w:pPr>
+        <w:rPr>
+          <w:rFonts w:hint="eastAsia"/>
+        </w:rPr>
+      </w:pPr>
+      <w:r>
+        <w:rPr>
+          <w:rFonts w:hint="eastAsia"/>
+        </w:rPr>
+        <w:tab/>
+      </w:r>
+      <w:r>
+        <w:rPr>
+          <w:rFonts w:hint="eastAsia"/>
+        </w:rPr>
+        <w:tab/>
+      </w:r>
+      <w:r>
+        <w:rPr>
+          <w:rFonts w:hint="eastAsia"/>
+        </w:rPr>
+        <w:tab/>
+      </w:r>
+      <w:proofErr w:type="gramStart"/>
+      <w:r>
+        <w:rPr>
+          <w:rFonts w:hint="eastAsia"/>
+        </w:rPr>
+        <w:t>reason</w:t>
+      </w:r>
+      <w:proofErr w:type="gramEnd"/>
+      <w:r>
+        <w:rPr>
+          <w:rFonts w:hint="eastAsia"/>
+        </w:rPr>
+        <w:t xml:space="preserve">: </w:t>
+      </w:r>
+    </w:p>
+    <w:p>
+      <w:pPr>
+        <w:rPr>
+          <w:rFonts w:hint="eastAsia"/>
+        </w:rPr>
+      </w:pPr>
+      <w:r>
+        <w:rPr>
+          <w:rFonts w:hint="eastAsia"/>
+        </w:rPr>
+        <w:tab/>
+      </w:r>
+      <w:r>
+        <w:rPr>
+          <w:rFonts w:hint="eastAsia"/>
+        </w:rPr>
+        <w:tab/>
+      </w:r>
+      <w:r>
+        <w:rPr>
+          <w:rFonts w:hint="eastAsia"/>
+        </w:rPr>
+        <w:tab/>
+      </w:r>
+      <w:proofErr w:type="spellStart"/>
+      <w:proofErr w:type="gramStart"/>
+      <w:r>
+        <w:rPr>
+          <w:rFonts w:hint="eastAsia"/>
+        </w:rPr>
+        <w:t>p</w:t>
+      </w:r>
+      <w:r>
+        <w:t>enalize</w:t>
+      </w:r>
+      <w:r>
+        <w:rPr>
+          <w:rFonts w:hint="eastAsia"/>
+        </w:rPr>
+        <w:t>Type</w:t>
+      </w:r>
+      <w:proofErr w:type="spellEnd"/>
+      <w:proofErr w:type="gramEnd"/>
+    </w:p>
+    <w:p>
+      <w:pPr>
+        <w:rPr>
+          <w:rFonts w:hint="eastAsia"/>
+        </w:rPr>
+      </w:pPr>
+      <w:r>
+        <w:rPr>
+          <w:rFonts w:hint="eastAsia"/>
+        </w:rPr>
+        <w:tab/>
+      </w:r>
+      <w:r>
+        <w:rPr>
+          <w:rFonts w:hint="eastAsia"/>
+        </w:rPr>
+        <w:tab/>
+      </w:r>
+      <w:r>
+        <w:rPr>
+          <w:rFonts w:hint="eastAsia"/>
+        </w:rPr>
+        <w:tab/>
+      </w:r>
+      <w:r>
+        <w:rPr>
+          <w:rFonts w:hint="eastAsia"/>
+        </w:rPr>
+        <w:t>duration</w:t>
+      </w:r>
+      <w:r>
+        <w:rPr>
+          <w:rFonts w:hint="eastAsia"/>
+        </w:rPr>
+        <w:t>：</w:t>
+      </w:r>
+      <w:r>
+        <w:rPr>
+          <w:rFonts w:hint="eastAsia"/>
+        </w:rPr>
+        <w:t xml:space="preserve"> </w:t>
+      </w:r>
+      <w:r>
+        <w:rPr>
+          <w:rFonts w:hint="eastAsia"/>
+        </w:rPr>
+        <w:t>单位：天</w:t>
+      </w:r>
+    </w:p>
+    <w:p>
+      <w:pPr>
+        <w:rPr>
+          <w:szCs w:val="21"/>
+        </w:rPr>
+      </w:pPr>
+      <w:r>
+        <w:rPr>
+          <w:rFonts w:hint="eastAsia"/>
+          <w:szCs w:val="21"/>
+        </w:rPr>
+        <w:t>}</w:t>
+      </w:r>
+    </w:p>
+    <w:p>
+      <w:pPr>
+        <w:rPr>
+          <w:szCs w:val="21"/>
+        </w:rPr>
+      </w:pPr>
+      <w:r>
+        <w:rPr>
+          <w:rFonts w:hint="eastAsia"/>
+          <w:szCs w:val="21"/>
+        </w:rPr>
+        <w:tab/>
+      </w:r>
+      <w:r>
+        <w:rPr>
+          <w:rFonts w:hint="eastAsia"/>
+          <w:szCs w:val="21"/>
+        </w:rPr>
+        <w:tab/>
+      </w:r>
+      <w:proofErr w:type="gramStart"/>
+      <w:r>
+        <w:rPr>
+          <w:rFonts w:hint="eastAsia"/>
+          <w:szCs w:val="21"/>
+        </w:rPr>
+        <w:t>method:</w:t>
+      </w:r>
+      <w:proofErr w:type="gramEnd"/>
+      <w:r>
+        <w:rPr>
+          <w:rFonts w:hint="eastAsia"/>
+          <w:szCs w:val="21"/>
+        </w:rPr>
+        <w:t>0</w:t>
+      </w:r>
+    </w:p>
+    <w:p>
+      <w:pPr>
+        <w:ind w:firstLine="420"/>
+        <w:rPr>
+          <w:szCs w:val="21"/>
+        </w:rPr>
+      </w:pPr>
+      <w:r>
+        <w:rPr>
+          <w:rFonts w:hint="eastAsia"/>
+          <w:szCs w:val="21"/>
+        </w:rPr>
+        <w:t>}</w:t>
+      </w:r>
+    </w:p>
+    <w:p>
+      <w:pPr>
+        <w:rPr>
+          <w:b/>
+          <w:bCs/>
+          <w:szCs w:val="21"/>
+        </w:rPr>
+      </w:pPr>
+      <w:r>
+        <w:rPr>
+          <w:rFonts w:hint="eastAsia"/>
+          <w:b/>
+          <w:bCs/>
+          <w:szCs w:val="21"/>
+        </w:rPr>
+        <w:t>备注：</w:t>
+      </w:r>
+    </w:p>
+    <w:p>
+      <w:pPr>
+        <w:rPr>
+          <w:szCs w:val="21"/>
+        </w:rPr>
+      </w:pPr>
+    </w:p>
+    <w:p>
+      <w:pPr>
+        <w:rPr>
+          <w:b/>
+          <w:bCs/>
+          <w:szCs w:val="21"/>
+        </w:rPr>
+      </w:pPr>
+      <w:r>
+        <w:rPr>
+          <w:rFonts w:hint="eastAsia"/>
+          <w:b/>
+          <w:bCs/>
+          <w:szCs w:val="21"/>
+        </w:rPr>
+        <w:t>步骤：</w:t>
+      </w:r>
+      <w:r>
+        <w:rPr>
+          <w:rFonts w:hint="eastAsia"/>
+          <w:b/>
+          <w:bCs/>
+          <w:szCs w:val="21"/>
+        </w:rPr>
+        <w:t xml:space="preserve"> </w:t>
+      </w:r>
+    </w:p>
+    <w:p>
+      <w:pPr>
+        <w:numPr>
+          <w:ilvl w:val="0"/>
+          <w:numId w:val="3"/>
+        </w:numPr>
+        <w:rPr>
+          <w:szCs w:val="21"/>
+        </w:rPr>
+      </w:pPr>
+      <w:r>
+        <w:rPr>
+          <w:rFonts w:hint="eastAsia"/>
+          <w:szCs w:val="21"/>
+        </w:rPr>
+        <w:t>检查输入参数是否正确</w:t>
+      </w:r>
+    </w:p>
+    <w:p>
+      <w:pPr>
+        <w:rPr>
+          <w:szCs w:val="21"/>
+        </w:rPr>
+      </w:pPr>
+      <w:r>
+        <w:rPr>
+          <w:rFonts w:hint="eastAsia"/>
+          <w:b/>
+          <w:bCs/>
+          <w:szCs w:val="21"/>
+        </w:rPr>
+        <w:t xml:space="preserve">2. </w:t>
+      </w:r>
+      <w:r>
+        <w:rPr>
+          <w:rFonts w:hint="eastAsia"/>
+          <w:szCs w:val="21"/>
+        </w:rPr>
+        <w:t>检查是否有</w:t>
+      </w:r>
+      <w:r>
+        <w:rPr>
+          <w:rFonts w:hint="eastAsia"/>
+          <w:szCs w:val="21"/>
+        </w:rPr>
+        <w:t>session</w:t>
+      </w:r>
+      <w:r>
+        <w:rPr>
+          <w:rFonts w:hint="eastAsia"/>
+          <w:szCs w:val="21"/>
+        </w:rPr>
+        <w:t>（用户是否登录）</w:t>
+      </w:r>
+    </w:p>
+    <w:p>
+      <w:pPr>
+        <w:rPr>
+          <w:szCs w:val="21"/>
+        </w:rPr>
+      </w:pPr>
+      <w:r>
+        <w:rPr>
+          <w:rFonts w:hint="eastAsia"/>
+          <w:szCs w:val="21"/>
+        </w:rPr>
+        <w:t xml:space="preserve">3. </w:t>
+      </w:r>
+      <w:r>
+        <w:rPr>
+          <w:rFonts w:hint="eastAsia"/>
+          <w:szCs w:val="21"/>
+        </w:rPr>
+        <w:t>管理员是否有权发起处罚</w:t>
+      </w:r>
+    </w:p>
+    <w:p>
+      <w:pPr>
+        <w:rPr>
+          <w:szCs w:val="21"/>
+        </w:rPr>
+      </w:pPr>
+      <w:r>
+        <w:rPr>
+          <w:rFonts w:hint="eastAsia"/>
+          <w:szCs w:val="21"/>
+        </w:rPr>
+        <w:t xml:space="preserve">4. </w:t>
+      </w:r>
+      <w:proofErr w:type="spellStart"/>
+      <w:r>
+        <w:rPr>
+          <w:rFonts w:hint="eastAsia"/>
+          <w:highlight w:val="cyan"/>
+        </w:rPr>
+        <w:t>creatorId</w:t>
+      </w:r>
+      <w:proofErr w:type="spellEnd"/>
+      <w:r>
+        <w:rPr>
+          <w:rFonts w:hint="eastAsia"/>
+        </w:rPr>
+        <w:t>=</w:t>
+      </w:r>
+      <w:r>
+        <w:rPr>
+          <w:rFonts w:hint="eastAsia"/>
+          <w:szCs w:val="21"/>
+        </w:rPr>
+        <w:t>当前用户</w:t>
+      </w:r>
+      <w:r>
+        <w:rPr>
+          <w:rFonts w:hint="eastAsia"/>
+          <w:szCs w:val="21"/>
+        </w:rPr>
+        <w:t>id</w:t>
+      </w:r>
+      <w:r>
+        <w:rPr>
+          <w:rFonts w:hint="eastAsia"/>
+          <w:szCs w:val="21"/>
+        </w:rPr>
+        <w:t>，</w:t>
+      </w:r>
+      <w:r>
+        <w:rPr>
+          <w:rFonts w:hint="eastAsia"/>
+          <w:szCs w:val="21"/>
+        </w:rPr>
+        <w:t>创建新的记录</w:t>
+      </w:r>
+    </w:p>
     <w:p>
       <w:bookmarkStart w:id="0" w:name="_GoBack"/>
       <w:bookmarkEnd w:id="0"/>

</xml_diff>

<commit_message>
2017-09-24: 1. split down  2. ready to test admin_user
</commit_message>
<xml_diff>
--- a/express/doc/API/admin_API.docx
+++ b/express/doc/API/admin_API.docx
@@ -655,11 +655,21 @@
           <w:rFonts w:hint="eastAsia"/>
           <w:szCs w:val="21"/>
         </w:rPr>
-        <w:t>（只有</w:t>
-      </w:r>
-      <w:r>
-        <w:rPr>
-          <w:rFonts w:hint="eastAsia"/>
+        <w:t>（</w:t>
+      </w:r>
+      <w:bookmarkStart w:id="0" w:name="_GoBack"/>
+      <w:r>
+        <w:rPr>
+          <w:rFonts w:hint="eastAsia"/>
+          <w:b/>
+          <w:szCs w:val="21"/>
+        </w:rPr>
+        <w:t>只有</w:t>
+      </w:r>
+      <w:r>
+        <w:rPr>
+          <w:rFonts w:hint="eastAsia"/>
+          <w:b/>
           <w:szCs w:val="21"/>
         </w:rPr>
         <w:t>administrator</w:t>
@@ -667,9 +677,18 @@
       <w:r>
         <w:rPr>
           <w:rFonts w:hint="eastAsia"/>
-          <w:szCs w:val="21"/>
-        </w:rPr>
-        <w:t>能够创建）</w:t>
+          <w:b/>
+          <w:szCs w:val="21"/>
+        </w:rPr>
+        <w:t>能够创建</w:t>
+      </w:r>
+      <w:bookmarkEnd w:id="0"/>
+      <w:r>
+        <w:rPr>
+          <w:rFonts w:hint="eastAsia"/>
+          <w:szCs w:val="21"/>
+        </w:rPr>
+        <w:t>）</w:t>
       </w:r>
     </w:p>
     <w:p>
@@ -2449,58 +2468,28 @@
         </w:rPr>
         <w:t xml:space="preserve">: </w:t>
       </w:r>
-      <w:bookmarkStart w:id="0" w:name="_GoBack"/>
-      <w:bookmarkEnd w:id="0"/>
-      <w:r>
-        <w:fldChar w:fldCharType="begin"/>
-      </w:r>
-      <w:r>
-        <w:instrText xml:space="preserve"> HYPERLINK "</w:instrText>
-      </w:r>
-      <w:r>
-        <w:rPr>
-          <w:rFonts w:hint="eastAsia"/>
-        </w:rPr>
-        <w:instrText>http://domain/</w:instrText>
-      </w:r>
-      <w:r>
-        <w:instrText>penalize</w:instrText>
-      </w:r>
-      <w:r>
-        <w:rPr>
-          <w:rFonts w:hint="eastAsia"/>
-        </w:rPr>
-        <w:instrText>/</w:instrText>
-      </w:r>
-      <w:r>
-        <w:instrText xml:space="preserve">" </w:instrText>
-      </w:r>
-      <w:r>
-        <w:fldChar w:fldCharType="separate"/>
-      </w:r>
-      <w:r>
-        <w:rPr>
-          <w:rStyle w:val="Hyperlink"/>
-          <w:rFonts w:hint="eastAsia"/>
-        </w:rPr>
-        <w:t>http://domain/</w:t>
-      </w:r>
-      <w:r>
-        <w:rPr>
-          <w:rStyle w:val="Hyperlink"/>
-        </w:rPr>
-        <w:t>penalize</w:t>
-      </w:r>
-      <w:r>
-        <w:rPr>
-          <w:rStyle w:val="Hyperlink"/>
-          <w:rFonts w:hint="eastAsia"/>
-        </w:rPr>
-        <w:t>/</w:t>
-      </w:r>
-      <w:r>
-        <w:fldChar w:fldCharType="end"/>
-      </w:r>
+      <w:hyperlink r:id="rId10" w:history="1">
+        <w:r>
+          <w:rPr>
+            <w:rStyle w:val="Hyperlink"/>
+            <w:rFonts w:hint="eastAsia"/>
+          </w:rPr>
+          <w:t>http://domain/</w:t>
+        </w:r>
+        <w:r>
+          <w:rPr>
+            <w:rStyle w:val="Hyperlink"/>
+          </w:rPr>
+          <w:t>penalize</w:t>
+        </w:r>
+        <w:r>
+          <w:rPr>
+            <w:rStyle w:val="Hyperlink"/>
+            <w:rFonts w:hint="eastAsia"/>
+          </w:rPr>
+          <w:t>/</w:t>
+        </w:r>
+      </w:hyperlink>
       <w:r>
         <w:rPr>
           <w:rFonts w:hint="eastAsia"/>
@@ -3469,6 +3458,7 @@
   <w:style w:type="character" w:default="1" w:styleId="DefaultParagraphFont">
     <w:name w:val="Default Paragraph Font"/>
     <w:uiPriority w:val="1"/>
+    <w:semiHidden/>
     <w:unhideWhenUsed/>
   </w:style>
   <w:style w:type="table" w:default="1" w:styleId="TableNormal">

</xml_diff>